<commit_message>
Refactor navbar component and update script paths
</commit_message>
<xml_diff>
--- a/doc/Project AY2425v2_cn.docx
+++ b/doc/Project AY2425v2_cn.docx
@@ -2451,7 +2451,6 @@
           <w:u w:val="single"/>
           <w:lang w:eastAsia="zh-TW"/>
         </w:rPr>
-        <w:lastRenderedPageBreak/>
         <w:t>單個部分</w:t>
       </w:r>
       <w:proofErr w:type="spellEnd"/>
@@ -3440,7 +3439,6 @@
           <w:color w:val="0E101A"/>
           <w:lang w:eastAsia="zh-TW"/>
         </w:rPr>
-        <w:lastRenderedPageBreak/>
         <w:t>___________________</w:t>
       </w:r>
     </w:p>
@@ -3553,7 +3551,33 @@
           <w:color w:val="0E101A"/>
           <w:lang w:eastAsia="zh-TW"/>
         </w:rPr>
-        <w:t>他們可以探索為其車輛選擇保險計劃，全面保險或第三方保險</w:t>
+        <w:t>他們可以探索為其車輛選擇保險計劃，</w:t>
+      </w:r>
+      <w:r>
+        <w:rPr>
+          <w:rFonts w:eastAsia="Times New Roman"/>
+          <w:color w:val="0E101A"/>
+          <w:highlight w:val="yellow"/>
+          <w:lang w:eastAsia="zh-TW"/>
+        </w:rPr>
+        <w:t>全面保險</w:t>
+      </w:r>
+      <w:r>
+        <w:rPr>
+          <w:rFonts w:eastAsia="Times New Roman"/>
+          <w:color w:val="0E101A"/>
+          <w:lang w:eastAsia="zh-TW"/>
+        </w:rPr>
+        <w:t>或</w:t>
+      </w:r>
+      <w:r>
+        <w:rPr>
+          <w:rFonts w:eastAsia="Times New Roman"/>
+          <w:color w:val="0E101A"/>
+          <w:highlight w:val="yellow"/>
+          <w:lang w:eastAsia="zh-TW"/>
+        </w:rPr>
+        <w:t>第三方保險</w:t>
       </w:r>
       <w:proofErr w:type="spellEnd"/>
       <w:r>
@@ -3571,7 +3595,24 @@
           <w:color w:val="0E101A"/>
           <w:lang w:eastAsia="zh-TW"/>
         </w:rPr>
-        <w:t>然後，客戶可以將他們選擇的計劃添加到他們的應用程式清單中</w:t>
+        <w:t>然後，客戶可以將他們選擇的計劃</w:t>
+      </w:r>
+      <w:r>
+        <w:rPr>
+          <w:rFonts w:eastAsia="Times New Roman"/>
+          <w:color w:val="0E101A"/>
+          <w:highlight w:val="yellow"/>
+          <w:lang w:eastAsia="zh-TW"/>
+        </w:rPr>
+        <w:t>添加到他們的應用程式清單</w:t>
+      </w:r>
+      <w:r>
+        <w:rPr>
+          <w:rFonts w:eastAsia="Times New Roman"/>
+          <w:color w:val="0E101A"/>
+          <w:lang w:eastAsia="zh-TW"/>
+        </w:rPr>
+        <w:t>中</w:t>
       </w:r>
       <w:proofErr w:type="spellEnd"/>
       <w:r>
@@ -3580,7 +3621,109 @@
           <w:color w:val="0E101A"/>
           <w:lang w:eastAsia="zh-TW"/>
         </w:rPr>
-        <w:t>。 在申請清單中，客戶需要填寫基本資訊，例如車輛詳細資訊、個人資訊和首選付款方式，查看他們的計劃並修改他們的保險詳細資訊，然後繼續請求報價。</w:t>
+        <w:t>。 在申請清單中，客戶需要填寫基本資訊，例如</w:t>
+      </w:r>
+      <w:r>
+        <w:rPr>
+          <w:rFonts w:eastAsia="Times New Roman"/>
+          <w:color w:val="0E101A"/>
+          <w:highlight w:val="yellow"/>
+          <w:lang w:eastAsia="zh-TW"/>
+        </w:rPr>
+        <w:t>車輛詳細資訊</w:t>
+      </w:r>
+      <w:r>
+        <w:rPr>
+          <w:rFonts w:eastAsia="Times New Roman"/>
+          <w:color w:val="0E101A"/>
+          <w:lang w:eastAsia="zh-TW"/>
+        </w:rPr>
+        <w:t>、</w:t>
+      </w:r>
+      <w:r>
+        <w:rPr>
+          <w:rFonts w:eastAsia="Times New Roman"/>
+          <w:color w:val="0E101A"/>
+          <w:highlight w:val="yellow"/>
+          <w:lang w:eastAsia="zh-TW"/>
+        </w:rPr>
+        <w:t>個人資訊</w:t>
+      </w:r>
+      <w:r>
+        <w:rPr>
+          <w:rFonts w:eastAsia="Times New Roman"/>
+          <w:color w:val="0E101A"/>
+          <w:lang w:eastAsia="zh-TW"/>
+        </w:rPr>
+        <w:t>和</w:t>
+      </w:r>
+      <w:r>
+        <w:rPr>
+          <w:rFonts w:eastAsia="Times New Roman"/>
+          <w:color w:val="0E101A"/>
+          <w:highlight w:val="yellow"/>
+          <w:lang w:eastAsia="zh-TW"/>
+        </w:rPr>
+        <w:t>首選付款方式</w:t>
+      </w:r>
+      <w:r>
+        <w:rPr>
+          <w:rFonts w:eastAsia="Times New Roman"/>
+          <w:color w:val="0E101A"/>
+          <w:lang w:eastAsia="zh-TW"/>
+        </w:rPr>
+        <w:t>，</w:t>
+      </w:r>
+      <w:r>
+        <w:rPr>
+          <w:rFonts w:eastAsia="Times New Roman"/>
+          <w:color w:val="0E101A"/>
+          <w:highlight w:val="yellow"/>
+          <w:lang w:eastAsia="zh-TW"/>
+        </w:rPr>
+        <w:t>查看他們的計劃</w:t>
+      </w:r>
+      <w:r>
+        <w:rPr>
+          <w:rFonts w:eastAsia="Times New Roman"/>
+          <w:color w:val="0E101A"/>
+          <w:lang w:eastAsia="zh-TW"/>
+        </w:rPr>
+        <w:t>並</w:t>
+      </w:r>
+      <w:r>
+        <w:rPr>
+          <w:rFonts w:eastAsia="Times New Roman"/>
+          <w:color w:val="0E101A"/>
+          <w:highlight w:val="yellow"/>
+          <w:lang w:eastAsia="zh-TW"/>
+        </w:rPr>
+        <w:t>修改</w:t>
+      </w:r>
+      <w:r>
+        <w:rPr>
+          <w:rFonts w:eastAsia="Times New Roman"/>
+          <w:color w:val="0E101A"/>
+          <w:lang w:eastAsia="zh-TW"/>
+        </w:rPr>
+        <w:t>他們的保險詳細資訊，然後繼續</w:t>
+      </w:r>
+      <w:r>
+        <w:rPr>
+          <w:rFonts w:eastAsia="Times New Roman"/>
+          <w:color w:val="0E101A"/>
+          <w:highlight w:val="yellow"/>
+          <w:lang w:eastAsia="zh-TW"/>
+        </w:rPr>
+        <w:t>請求報價</w:t>
+      </w:r>
+      <w:r>
+        <w:rPr>
+          <w:rFonts w:eastAsia="Times New Roman"/>
+          <w:color w:val="0E101A"/>
+          <w:lang w:eastAsia="zh-TW"/>
+        </w:rPr>
+        <w:t>。</w:t>
       </w:r>
     </w:p>
     <w:p>
@@ -3609,7 +3752,24 @@
           <w:color w:val="0E101A"/>
           <w:lang w:eastAsia="zh-TW"/>
         </w:rPr>
-        <w:t>確認請求后，客戶將收到包含預計處理時間的申請確認</w:t>
+        <w:t>確認請求后，客戶將收到包含</w:t>
+      </w:r>
+      <w:r>
+        <w:rPr>
+          <w:rFonts w:eastAsia="Times New Roman"/>
+          <w:color w:val="0E101A"/>
+          <w:highlight w:val="yellow"/>
+          <w:lang w:eastAsia="zh-TW"/>
+        </w:rPr>
+        <w:t>預計處理時間</w:t>
+      </w:r>
+      <w:r>
+        <w:rPr>
+          <w:rFonts w:eastAsia="Times New Roman"/>
+          <w:color w:val="0E101A"/>
+          <w:lang w:eastAsia="zh-TW"/>
+        </w:rPr>
+        <w:t>的申請確認</w:t>
       </w:r>
       <w:proofErr w:type="spellEnd"/>
       <w:r>
@@ -3627,7 +3787,24 @@
           <w:color w:val="0E101A"/>
           <w:lang w:eastAsia="zh-TW"/>
         </w:rPr>
-        <w:t>他們可以跟蹤其應用程式的狀態以查看更新</w:t>
+        <w:t>他們可以</w:t>
+      </w:r>
+      <w:r>
+        <w:rPr>
+          <w:rFonts w:eastAsia="Times New Roman"/>
+          <w:color w:val="0E101A"/>
+          <w:highlight w:val="yellow"/>
+          <w:lang w:eastAsia="zh-TW"/>
+        </w:rPr>
+        <w:t>跟蹤其應用程式的狀態</w:t>
+      </w:r>
+      <w:r>
+        <w:rPr>
+          <w:rFonts w:eastAsia="Times New Roman"/>
+          <w:color w:val="0E101A"/>
+          <w:lang w:eastAsia="zh-TW"/>
+        </w:rPr>
+        <w:t>以查看更新</w:t>
       </w:r>
       <w:proofErr w:type="spellEnd"/>
       <w:r>
@@ -3712,7 +3889,24 @@
           <w:color w:val="0E101A"/>
           <w:lang w:eastAsia="zh-TW"/>
         </w:rPr>
-        <w:t>開發保險範圍選項的結構化顯示，供客戶流覽並添加到他們的應用程式清單中</w:t>
+        <w:t>開發</w:t>
+      </w:r>
+      <w:r>
+        <w:rPr>
+          <w:rFonts w:eastAsia="Times New Roman"/>
+          <w:color w:val="0E101A"/>
+          <w:highlight w:val="green"/>
+          <w:lang w:eastAsia="zh-TW"/>
+        </w:rPr>
+        <w:t>保險範圍選項的結構化顯示</w:t>
+      </w:r>
+      <w:r>
+        <w:rPr>
+          <w:rFonts w:eastAsia="Times New Roman"/>
+          <w:color w:val="0E101A"/>
+          <w:lang w:eastAsia="zh-TW"/>
+        </w:rPr>
+        <w:t>，供客戶流覽並添加到他們的應用程式清單中</w:t>
       </w:r>
       <w:proofErr w:type="spellEnd"/>
       <w:r>
@@ -3745,7 +3939,50 @@
           <w:color w:val="0E101A"/>
           <w:lang w:eastAsia="zh-TW"/>
         </w:rPr>
-        <w:t>建立一個應用程式管理系統，允許客戶查看、編輯和處理請求</w:t>
+        <w:t>建立一個應用程式管理系統，允許客戶</w:t>
+      </w:r>
+      <w:r>
+        <w:rPr>
+          <w:rFonts w:eastAsia="Times New Roman"/>
+          <w:color w:val="0E101A"/>
+          <w:highlight w:val="green"/>
+          <w:lang w:eastAsia="zh-TW"/>
+        </w:rPr>
+        <w:t>查看</w:t>
+      </w:r>
+      <w:r>
+        <w:rPr>
+          <w:rFonts w:eastAsia="Times New Roman"/>
+          <w:color w:val="0E101A"/>
+          <w:lang w:eastAsia="zh-TW"/>
+        </w:rPr>
+        <w:t>、</w:t>
+      </w:r>
+      <w:r>
+        <w:rPr>
+          <w:rFonts w:eastAsia="Times New Roman"/>
+          <w:color w:val="0E101A"/>
+          <w:highlight w:val="green"/>
+          <w:lang w:eastAsia="zh-TW"/>
+        </w:rPr>
+        <w:t>編輯</w:t>
+      </w:r>
+      <w:r>
+        <w:rPr>
+          <w:rFonts w:eastAsia="Times New Roman"/>
+          <w:color w:val="0E101A"/>
+          <w:lang w:eastAsia="zh-TW"/>
+        </w:rPr>
+        <w:t>和</w:t>
+      </w:r>
+      <w:r>
+        <w:rPr>
+          <w:rFonts w:eastAsia="Times New Roman"/>
+          <w:color w:val="0E101A"/>
+          <w:highlight w:val="green"/>
+          <w:lang w:eastAsia="zh-TW"/>
+        </w:rPr>
+        <w:t>處理請求</w:t>
       </w:r>
       <w:proofErr w:type="spellEnd"/>
       <w:r>
@@ -3778,7 +4015,50 @@
           <w:color w:val="0E101A"/>
           <w:lang w:eastAsia="zh-TW"/>
         </w:rPr>
-        <w:t>設計申請流程以指導客戶輸入必要的詳細資訊，包括車輛資訊、個人數據和付款偏好</w:t>
+        <w:t>設計申請流程以指導客戶輸入必要的詳細資訊，包括</w:t>
+      </w:r>
+      <w:r>
+        <w:rPr>
+          <w:rFonts w:eastAsia="Times New Roman"/>
+          <w:color w:val="0E101A"/>
+          <w:highlight w:val="green"/>
+          <w:lang w:eastAsia="zh-TW"/>
+        </w:rPr>
+        <w:t>車輛資訊</w:t>
+      </w:r>
+      <w:r>
+        <w:rPr>
+          <w:rFonts w:eastAsia="Times New Roman"/>
+          <w:color w:val="0E101A"/>
+          <w:lang w:eastAsia="zh-TW"/>
+        </w:rPr>
+        <w:t>、</w:t>
+      </w:r>
+      <w:r>
+        <w:rPr>
+          <w:rFonts w:eastAsia="Times New Roman"/>
+          <w:color w:val="0E101A"/>
+          <w:highlight w:val="green"/>
+          <w:lang w:eastAsia="zh-TW"/>
+        </w:rPr>
+        <w:t>個人數據</w:t>
+      </w:r>
+      <w:r>
+        <w:rPr>
+          <w:rFonts w:eastAsia="Times New Roman"/>
+          <w:color w:val="0E101A"/>
+          <w:lang w:eastAsia="zh-TW"/>
+        </w:rPr>
+        <w:t>和</w:t>
+      </w:r>
+      <w:r>
+        <w:rPr>
+          <w:rFonts w:eastAsia="Times New Roman"/>
+          <w:color w:val="0E101A"/>
+          <w:highlight w:val="green"/>
+          <w:lang w:eastAsia="zh-TW"/>
+        </w:rPr>
+        <w:t>付款偏好</w:t>
       </w:r>
       <w:proofErr w:type="spellEnd"/>
       <w:r>
@@ -3809,9 +4089,27 @@
         <w:rPr>
           <w:rFonts w:eastAsia="Times New Roman"/>
           <w:color w:val="0E101A"/>
-          <w:lang w:eastAsia="zh-TW"/>
-        </w:rPr>
-        <w:t>提供申請確認書以及預計的處理時間</w:t>
+          <w:highlight w:val="green"/>
+          <w:lang w:eastAsia="zh-TW"/>
+        </w:rPr>
+        <w:t>提供申請確認書</w:t>
+      </w:r>
+      <w:r>
+        <w:rPr>
+          <w:rFonts w:eastAsia="Times New Roman"/>
+          <w:color w:val="0E101A"/>
+          <w:lang w:eastAsia="zh-TW"/>
+        </w:rPr>
+        <w:t>以及</w:t>
+      </w:r>
+      <w:r>
+        <w:rPr>
+          <w:rFonts w:eastAsia="Times New Roman"/>
+          <w:color w:val="0E101A"/>
+          <w:highlight w:val="green"/>
+          <w:lang w:eastAsia="zh-TW"/>
+        </w:rPr>
+        <w:t>預計的處理時間</w:t>
       </w:r>
       <w:proofErr w:type="spellEnd"/>
       <w:r>
@@ -3844,7 +4142,16 @@
           <w:color w:val="0E101A"/>
           <w:lang w:eastAsia="zh-TW"/>
         </w:rPr>
-        <w:t>實施跟蹤系統以提供有關應用程式狀態的即時更新</w:t>
+        <w:t>實施跟蹤系統以提供有關應用程式狀態的</w:t>
+      </w:r>
+      <w:r>
+        <w:rPr>
+          <w:rFonts w:eastAsia="Times New Roman"/>
+          <w:color w:val="0E101A"/>
+          <w:highlight w:val="green"/>
+          <w:lang w:eastAsia="zh-TW"/>
+        </w:rPr>
+        <w:t>即時更新</w:t>
       </w:r>
       <w:proofErr w:type="spellEnd"/>
       <w:r>
@@ -4349,7 +4656,6 @@
           <w:u w:val="single"/>
           <w:lang w:eastAsia="zh-TW"/>
         </w:rPr>
-        <w:lastRenderedPageBreak/>
         <w:t>任務要求</w:t>
       </w:r>
     </w:p>
@@ -6338,7 +6644,6 @@
         <w:rPr>
           <w:lang w:eastAsia="zh-TW"/>
         </w:rPr>
-        <w:lastRenderedPageBreak/>
         <w:t>它們在下一頁的項目標記表中進行了描述。</w:t>
       </w:r>
     </w:p>
@@ -8319,7 +8624,6 @@
               <w:ind w:left="306"/>
             </w:pPr>
             <w:r>
-              <w:lastRenderedPageBreak/>
               <w:t>問答技巧</w:t>
             </w:r>
           </w:p>
@@ -8332,7 +8636,6 @@
           </w:tcPr>
           <w:p>
             <w:r>
-              <w:lastRenderedPageBreak/>
               <w:t>2%</w:t>
             </w:r>
           </w:p>
@@ -8611,7 +8914,7 @@
         <v:path o:extrusionok="f" gradientshapeok="t" o:connecttype="rect"/>
         <o:lock v:ext="edit" aspectratio="t"/>
       </v:shapetype>
-      <v:shape id="_x0000_i1048" type="#_x0000_t75" style="width:9.15pt;height:9.15pt" o:bullet="t">
+      <v:shape id="_x0000_i1032" type="#_x0000_t75" style="width:9.15pt;height:9.15pt" o:bullet="t">
         <v:imagedata r:id="rId1" o:title="art6BE"/>
       </v:shape>
     </w:pict>
@@ -14219,7 +14522,7 @@
   <w:docDefaults>
     <w:rPrDefault>
       <w:rPr>
-        <w:rFonts w:ascii="Times New Roman" w:eastAsia="新細明體" w:hAnsi="Times New Roman" w:cs="Times New Roman"/>
+        <w:rFonts w:ascii="Times New Roman" w:eastAsia="PMingLiU" w:hAnsi="Times New Roman" w:cs="Times New Roman"/>
         <w:lang w:val="en-US" w:eastAsia="zh-TW" w:bidi="ar-SA"/>
       </w:rPr>
     </w:rPrDefault>
@@ -14761,7 +15064,7 @@
       <w:spacing w:before="120" w:after="240" w:line="360" w:lineRule="atLeast"/>
     </w:pPr>
     <w:rPr>
-      <w:rFonts w:ascii="Verdana" w:hAnsi="Verdana" w:cs="新細明體"/>
+      <w:rFonts w:ascii="Verdana" w:hAnsi="Verdana" w:cs="PMingLiU"/>
       <w:sz w:val="18"/>
       <w:szCs w:val="18"/>
       <w:lang w:eastAsia="zh-TW"/>
@@ -15215,15 +15518,6 @@
 </file>
 
 <file path=customXml/item1.xml><?xml version="1.0" encoding="utf-8"?>
-<?mso-contentType ?>
-<FormTemplates xmlns="http://schemas.microsoft.com/sharepoint/v3/contenttype/forms">
-  <Display>DocumentLibraryForm</Display>
-  <Edit>DocumentLibraryForm</Edit>
-  <New>DocumentLibraryForm</New>
-</FormTemplates>
-</file>
-
-<file path=customXml/item2.xml><?xml version="1.0" encoding="utf-8"?>
 <ct:contentTypeSchema xmlns:ct="http://schemas.microsoft.com/office/2006/metadata/contentType" xmlns:ma="http://schemas.microsoft.com/office/2006/metadata/properties/metaAttributes" ct:_="" ma:_="" ma:contentTypeName="Document" ma:contentTypeID="0x010100B331E5B508DBAC40BB787C017993A9FE" ma:contentTypeVersion="14" ma:contentTypeDescription="Create a new document." ma:contentTypeScope="" ma:versionID="e43803cae122d79fcd9d540a75f0c0f1">
   <xsd:schema xmlns:xsd="http://www.w3.org/2001/XMLSchema" xmlns:xs="http://www.w3.org/2001/XMLSchema" xmlns:p="http://schemas.microsoft.com/office/2006/metadata/properties" xmlns:ns3="59772539-4d85-4c9e-b184-7588878ec748" xmlns:ns4="70526906-50e1-4a09-8555-3e7a01e9a476" targetNamespace="http://schemas.microsoft.com/office/2006/metadata/properties" ma:root="true" ma:fieldsID="e84ea4cd9bf60fe93a9e5b02a9aa3eb3" ns3:_="" ns4:_="">
     <xsd:import namespace="59772539-4d85-4c9e-b184-7588878ec748"/>
@@ -15452,25 +15746,26 @@
 </ct:contentTypeSchema>
 </file>
 
+<file path=customXml/item2.xml><?xml version="1.0" encoding="utf-8"?>
+<?mso-contentType ?>
+<FormTemplates xmlns="http://schemas.microsoft.com/sharepoint/v3/contenttype/forms">
+  <Display>DocumentLibraryForm</Display>
+  <Edit>DocumentLibraryForm</Edit>
+  <New>DocumentLibraryForm</New>
+</FormTemplates>
+</file>
+
 <file path=customXml/item3.xml><?xml version="1.0" encoding="utf-8"?>
+<b:Sources xmlns:b="http://schemas.openxmlformats.org/officeDocument/2006/bibliography" xmlns="http://schemas.openxmlformats.org/officeDocument/2006/bibliography" SelectedStyle="\APASixthEditionOfficeOnline.xsl" StyleName="APA" Version="6"/>
+</file>
+
+<file path=customXml/item4.xml><?xml version="1.0" encoding="utf-8"?>
 <p:properties xmlns:p="http://schemas.microsoft.com/office/2006/metadata/properties" xmlns:xsi="http://www.w3.org/2001/XMLSchema-instance" xmlns:pc="http://schemas.microsoft.com/office/infopath/2007/PartnerControls">
   <documentManagement/>
 </p:properties>
 </file>
 
-<file path=customXml/item4.xml><?xml version="1.0" encoding="utf-8"?>
-<b:Sources xmlns:b="http://schemas.openxmlformats.org/officeDocument/2006/bibliography" xmlns="http://schemas.openxmlformats.org/officeDocument/2006/bibliography" SelectedStyle="\APASixthEditionOfficeOnline.xsl" StyleName="APA" Version="6"/>
-</file>
-
 <file path=customXml/itemProps1.xml><?xml version="1.0" encoding="utf-8"?>
-<ds:datastoreItem xmlns:ds="http://schemas.openxmlformats.org/officeDocument/2006/customXml" ds:itemID="{67EBD788-14FE-4499-B3C4-612890E9EFC0}">
-  <ds:schemaRefs>
-    <ds:schemaRef ds:uri="http://schemas.microsoft.com/sharepoint/v3/contenttype/forms"/>
-  </ds:schemaRefs>
-</ds:datastoreItem>
-</file>
-
-<file path=customXml/itemProps2.xml><?xml version="1.0" encoding="utf-8"?>
 <ds:datastoreItem xmlns:ds="http://schemas.openxmlformats.org/officeDocument/2006/customXml" ds:itemID="{BEF19BB9-C1D0-4008-8E96-CA360A2D16DE}">
   <ds:schemaRefs>
     <ds:schemaRef ds:uri="http://schemas.microsoft.com/office/2006/metadata/contentType"/>
@@ -15489,19 +15784,27 @@
 </ds:datastoreItem>
 </file>
 
+<file path=customXml/itemProps2.xml><?xml version="1.0" encoding="utf-8"?>
+<ds:datastoreItem xmlns:ds="http://schemas.openxmlformats.org/officeDocument/2006/customXml" ds:itemID="{67EBD788-14FE-4499-B3C4-612890E9EFC0}">
+  <ds:schemaRefs>
+    <ds:schemaRef ds:uri="http://schemas.microsoft.com/sharepoint/v3/contenttype/forms"/>
+  </ds:schemaRefs>
+</ds:datastoreItem>
+</file>
+
 <file path=customXml/itemProps3.xml><?xml version="1.0" encoding="utf-8"?>
+<ds:datastoreItem xmlns:ds="http://schemas.openxmlformats.org/officeDocument/2006/customXml" ds:itemID="{9AE6A109-FBBE-45F9-9635-1243A9C274E5}">
+  <ds:schemaRefs>
+    <ds:schemaRef ds:uri="http://schemas.openxmlformats.org/officeDocument/2006/bibliography"/>
+  </ds:schemaRefs>
+</ds:datastoreItem>
+</file>
+
+<file path=customXml/itemProps4.xml><?xml version="1.0" encoding="utf-8"?>
 <ds:datastoreItem xmlns:ds="http://schemas.openxmlformats.org/officeDocument/2006/customXml" ds:itemID="{E9DC6D86-013F-46F8-89B1-47C2861A0A3C}">
   <ds:schemaRefs>
     <ds:schemaRef ds:uri="http://schemas.microsoft.com/office/2006/metadata/properties"/>
     <ds:schemaRef ds:uri="http://schemas.microsoft.com/office/infopath/2007/PartnerControls"/>
   </ds:schemaRefs>
 </ds:datastoreItem>
-</file>
-
-<file path=customXml/itemProps4.xml><?xml version="1.0" encoding="utf-8"?>
-<ds:datastoreItem xmlns:ds="http://schemas.openxmlformats.org/officeDocument/2006/customXml" ds:itemID="{9AE6A109-FBBE-45F9-9635-1243A9C274E5}">
-  <ds:schemaRefs>
-    <ds:schemaRef ds:uri="http://schemas.openxmlformats.org/officeDocument/2006/bibliography"/>
-  </ds:schemaRefs>
-</ds:datastoreItem>
 </file>
</xml_diff>